<commit_message>
MaJ HTLM, JS et surtout CSS avec cours de lundi et mardi
</commit_message>
<xml_diff>
--- a/HTML-Commandes.docx
+++ b/HTML-Commandes.docx
@@ -28,7 +28,10 @@
       </w:r>
     </w:p>
     <w:p/>
-    <w:p/>
+    <w:p>
+      <w:bookmarkStart w:id="0" w:name="_GoBack"/>
+      <w:bookmarkEnd w:id="0"/>
+    </w:p>
     <w:tbl>
       <w:tblPr>
         <w:tblStyle w:val="Grilledutableau"/>
@@ -200,8 +203,6 @@
               </w:rPr>
               <w:t>!</w:t>
             </w:r>
-            <w:bookmarkStart w:id="0" w:name="_GoBack"/>
-            <w:bookmarkEnd w:id="0"/>
             <w:r>
               <w:rPr>
                 <w:lang w:val="en-US"/>
@@ -220,7 +221,47 @@
               <w:rPr>
                 <w:lang w:val="en-US"/>
               </w:rPr>
-              <w:t>&lt;html&gt;</w:t>
+              <w:t>&lt;html</w:t>
+            </w:r>
+            <w:r>
+              <w:rPr>
+                <w:lang w:val="en-US"/>
+              </w:rPr>
+              <w:t xml:space="preserve"> </w:t>
+            </w:r>
+            <w:proofErr w:type="spellStart"/>
+            <w:r>
+              <w:rPr>
+                <w:rStyle w:val="E-CodeGrasCar"/>
+              </w:rPr>
+              <w:t>lang</w:t>
+            </w:r>
+            <w:proofErr w:type="spellEnd"/>
+            <w:r>
+              <w:rPr>
+                <w:rStyle w:val="E-CodeGrasCar"/>
+              </w:rPr>
+              <w:t>="</w:t>
+            </w:r>
+            <w:proofErr w:type="spellStart"/>
+            <w:r>
+              <w:rPr>
+                <w:rStyle w:val="E-CodeGrasCar"/>
+              </w:rPr>
+              <w:t>fr</w:t>
+            </w:r>
+            <w:proofErr w:type="spellEnd"/>
+            <w:r>
+              <w:rPr>
+                <w:rStyle w:val="E-CodeGrasCar"/>
+              </w:rPr>
+              <w:t>"</w:t>
+            </w:r>
+            <w:r>
+              <w:rPr>
+                <w:lang w:val="en-US"/>
+              </w:rPr>
+              <w:t>&gt;</w:t>
             </w:r>
           </w:p>
           <w:p>
@@ -239,7 +280,7 @@
           </w:p>
           <w:p>
             <w:pPr>
-              <w:pStyle w:val="E-Code"/>
+              <w:pStyle w:val="E-CodeGras"/>
               <w:rPr>
                 <w:lang w:val="en-US"/>
               </w:rPr>
@@ -15026,6 +15067,29 @@
       <w:u w:val="single"/>
     </w:rPr>
   </w:style>
+  <w:style w:type="paragraph" w:customStyle="1" w:styleId="D-Remarque">
+    <w:name w:val="D-Remarque"/>
+    <w:basedOn w:val="Normal"/>
+    <w:link w:val="D-RemarqueCar"/>
+    <w:qFormat/>
+    <w:rsid w:val="006C57BD"/>
+    <w:rPr>
+      <w:b/>
+      <w:color w:val="008000"/>
+    </w:rPr>
+  </w:style>
+  <w:style w:type="character" w:customStyle="1" w:styleId="D-RemarqueCar">
+    <w:name w:val="D-Remarque Car"/>
+    <w:basedOn w:val="Policepardfaut"/>
+    <w:link w:val="D-Remarque"/>
+    <w:rsid w:val="006C57BD"/>
+    <w:rPr>
+      <w:rFonts w:ascii="Times New Roman" w:hAnsi="Times New Roman"/>
+      <w:b/>
+      <w:color w:val="008000"/>
+      <w:sz w:val="24"/>
+    </w:rPr>
+  </w:style>
 </w:styles>
 </file>
 
@@ -15440,6 +15504,29 @@
       <w:u w:val="single"/>
     </w:rPr>
   </w:style>
+  <w:style w:type="paragraph" w:customStyle="1" w:styleId="D-Remarque">
+    <w:name w:val="D-Remarque"/>
+    <w:basedOn w:val="Normal"/>
+    <w:link w:val="D-RemarqueCar"/>
+    <w:qFormat/>
+    <w:rsid w:val="006C57BD"/>
+    <w:rPr>
+      <w:b/>
+      <w:color w:val="008000"/>
+    </w:rPr>
+  </w:style>
+  <w:style w:type="character" w:customStyle="1" w:styleId="D-RemarqueCar">
+    <w:name w:val="D-Remarque Car"/>
+    <w:basedOn w:val="Policepardfaut"/>
+    <w:link w:val="D-Remarque"/>
+    <w:rsid w:val="006C57BD"/>
+    <w:rPr>
+      <w:rFonts w:ascii="Times New Roman" w:hAnsi="Times New Roman"/>
+      <w:b/>
+      <w:color w:val="008000"/>
+      <w:sz w:val="24"/>
+    </w:rPr>
+  </w:style>
 </w:styles>
 </file>
 

</xml_diff>